<commit_message>
fix mistake on syllabus
</commit_message>
<xml_diff>
--- a/syllabus.docx
+++ b/syllabus.docx
@@ -1207,18 +1207,7 @@
             <w:szCs w:val="22"/>
             <w:u w:val="none"/>
           </w:rPr>
-          <w:t>Zoo</w:t>
-        </w:r>
-        <w:r>
-          <w:rPr>
-            <w:rStyle w:val="Hyperlink"/>
-            <w:rFonts w:ascii="Arial" w:hAnsi="Arial" w:cs="Arial"/>
-            <w:color w:val="262626" w:themeColor="text1" w:themeTint="D9"/>
-            <w:sz w:val="22"/>
-            <w:szCs w:val="22"/>
-            <w:u w:val="none"/>
-          </w:rPr>
-          <w:t>m</w:t>
+          <w:t>Zoom</w:t>
         </w:r>
       </w:hyperlink>
       <w:r>
@@ -4058,13 +4047,6 @@
     </w:p>
     <w:p>
       <w:pPr>
-        <w:pBdr>
-          <w:bottom w:val="single" w:sz="6" w:space="1" w:color="auto"/>
-        </w:pBdr>
-      </w:pPr>
-    </w:p>
-    <w:p>
-      <w:pPr>
         <w:pStyle w:val="NoSpacing"/>
         <w:rPr>
           <w:rStyle w:val="PageNumber"/>
@@ -4075,12 +4057,20 @@
     </w:p>
     <w:p>
       <w:pPr>
+        <w:pStyle w:val="NoSpacing"/>
+        <w:rPr>
+          <w:rStyle w:val="PageNumber"/>
+          <w:rFonts w:cs="Arial"/>
+          <w:color w:val="262626" w:themeColor="text1" w:themeTint="D9"/>
+        </w:rPr>
+      </w:pPr>
+    </w:p>
+    <w:p>
+      <w:pPr>
         <w:rPr>
           <w:rFonts w:ascii="Arial" w:hAnsi="Arial" w:cs="Arial"/>
           <w:b/>
           <w:bCs/>
-          <w:sz w:val="28"/>
-          <w:szCs w:val="28"/>
         </w:rPr>
       </w:pPr>
       <w:r>
@@ -4088,430 +4078,12 @@
           <w:rFonts w:ascii="Arial" w:hAnsi="Arial" w:cs="Arial"/>
           <w:b/>
           <w:bCs/>
-          <w:sz w:val="28"/>
-          <w:szCs w:val="28"/>
-        </w:rPr>
-        <w:t>Late Work Policy</w:t>
-      </w:r>
-    </w:p>
-    <w:p>
-      <w:pPr>
-        <w:rPr>
-          <w:rFonts w:ascii="Arial" w:hAnsi="Arial" w:cs="Arial"/>
-          <w:sz w:val="22"/>
-          <w:szCs w:val="22"/>
-        </w:rPr>
-      </w:pPr>
-    </w:p>
-    <w:p>
-      <w:pPr>
-        <w:rPr>
-          <w:rFonts w:ascii="Arial" w:hAnsi="Arial" w:cs="Arial"/>
-          <w:sz w:val="22"/>
-          <w:szCs w:val="22"/>
-        </w:rPr>
-      </w:pPr>
-      <w:r>
-        <w:rPr>
-          <w:rFonts w:ascii="Arial" w:hAnsi="Arial" w:cs="Arial"/>
-          <w:sz w:val="22"/>
-          <w:szCs w:val="22"/>
-        </w:rPr>
-        <w:t>My goal is for you to achieve the course learning objectives</w:t>
-      </w:r>
-      <w:r>
-        <w:rPr>
-          <w:rFonts w:ascii="Arial" w:hAnsi="Arial" w:cs="Arial"/>
-          <w:sz w:val="22"/>
-          <w:szCs w:val="22"/>
-        </w:rPr>
-        <w:t>.</w:t>
-      </w:r>
-      <w:r>
-        <w:rPr>
-          <w:rFonts w:ascii="Arial" w:hAnsi="Arial" w:cs="Arial"/>
-          <w:sz w:val="22"/>
-          <w:szCs w:val="22"/>
-        </w:rPr>
-        <w:t xml:space="preserve"> Falling behind can</w:t>
-      </w:r>
-      <w:r>
-        <w:rPr>
-          <w:rFonts w:ascii="Arial" w:hAnsi="Arial" w:cs="Arial"/>
-          <w:sz w:val="22"/>
-          <w:szCs w:val="22"/>
-        </w:rPr>
-        <w:t xml:space="preserve"> hinder</w:t>
-      </w:r>
-      <w:r>
-        <w:rPr>
-          <w:rFonts w:ascii="Arial" w:hAnsi="Arial" w:cs="Arial"/>
-          <w:sz w:val="22"/>
-          <w:szCs w:val="22"/>
-        </w:rPr>
-        <w:t xml:space="preserve"> your ability to achieve the learning objectives.</w:t>
-      </w:r>
-      <w:r>
-        <w:rPr>
-          <w:rFonts w:ascii="Arial" w:hAnsi="Arial" w:cs="Arial"/>
-          <w:sz w:val="22"/>
-          <w:szCs w:val="22"/>
-        </w:rPr>
-        <w:t xml:space="preserve"> The late work policy is present to encourage you to stay on pace.</w:t>
-      </w:r>
-    </w:p>
-    <w:p>
-      <w:pPr>
-        <w:rPr>
-          <w:rFonts w:ascii="Arial" w:hAnsi="Arial" w:cs="Arial"/>
-          <w:sz w:val="22"/>
-          <w:szCs w:val="22"/>
-        </w:rPr>
-      </w:pPr>
-    </w:p>
-    <w:p>
-      <w:pPr>
-        <w:rPr>
-          <w:rFonts w:ascii="Arial" w:hAnsi="Arial" w:cs="Arial"/>
-          <w:sz w:val="22"/>
-          <w:szCs w:val="22"/>
-        </w:rPr>
-      </w:pPr>
-      <w:r>
-        <w:rPr>
-          <w:rFonts w:ascii="Arial" w:hAnsi="Arial" w:cs="Arial"/>
-          <w:sz w:val="22"/>
-          <w:szCs w:val="22"/>
-        </w:rPr>
-        <w:t>Late submissions to homework</w:t>
-      </w:r>
-      <w:r>
-        <w:rPr>
-          <w:rFonts w:ascii="Arial" w:hAnsi="Arial" w:cs="Arial"/>
-          <w:sz w:val="22"/>
-          <w:szCs w:val="22"/>
-        </w:rPr>
-        <w:t>, think tanks, and self-assessments will be penalized</w:t>
-      </w:r>
-      <w:r>
-        <w:rPr>
-          <w:rFonts w:ascii="Arial" w:hAnsi="Arial" w:cs="Arial"/>
-          <w:sz w:val="22"/>
-          <w:szCs w:val="22"/>
-        </w:rPr>
-        <w:t xml:space="preserve"> by </w:t>
-      </w:r>
-      <w:r>
-        <w:rPr>
-          <w:rFonts w:ascii="Arial" w:hAnsi="Arial" w:cs="Arial"/>
-          <w:sz w:val="22"/>
-          <w:szCs w:val="22"/>
-        </w:rPr>
-        <w:t>1</w:t>
-      </w:r>
-      <w:r>
-        <w:rPr>
-          <w:rFonts w:ascii="Arial" w:hAnsi="Arial" w:cs="Arial"/>
-          <w:sz w:val="22"/>
-          <w:szCs w:val="22"/>
-        </w:rPr>
-        <w:t xml:space="preserve">0% per day. </w:t>
-      </w:r>
-      <w:r>
-        <w:rPr>
-          <w:rFonts w:ascii="Arial" w:hAnsi="Arial" w:cs="Arial"/>
-          <w:sz w:val="22"/>
-          <w:szCs w:val="22"/>
-        </w:rPr>
-        <w:t xml:space="preserve">For example, say we score your work as 95% on an individual homework assignment with an </w:t>
-      </w:r>
-      <w:r>
-        <w:rPr>
-          <w:rFonts w:ascii="Arial" w:hAnsi="Arial" w:cs="Arial"/>
-          <w:sz w:val="22"/>
-          <w:szCs w:val="22"/>
-        </w:rPr>
-        <w:t>11:59pm Sunday</w:t>
-      </w:r>
-      <w:r>
-        <w:rPr>
-          <w:rFonts w:ascii="Arial" w:hAnsi="Arial" w:cs="Arial"/>
-          <w:sz w:val="22"/>
-          <w:szCs w:val="22"/>
-        </w:rPr>
-        <w:t xml:space="preserve"> deadline.</w:t>
-      </w:r>
-      <w:r>
-        <w:rPr>
-          <w:rFonts w:ascii="Arial" w:hAnsi="Arial" w:cs="Arial"/>
-          <w:sz w:val="22"/>
-          <w:szCs w:val="22"/>
-        </w:rPr>
-        <w:t xml:space="preserve"> </w:t>
-      </w:r>
-      <w:r>
-        <w:rPr>
-          <w:rFonts w:ascii="Arial" w:hAnsi="Arial" w:cs="Arial"/>
-          <w:sz w:val="22"/>
-          <w:szCs w:val="22"/>
-        </w:rPr>
-        <w:t xml:space="preserve">If you submitted that on </w:t>
-      </w:r>
-      <w:r>
-        <w:rPr>
-          <w:rFonts w:ascii="Arial" w:hAnsi="Arial" w:cs="Arial"/>
-          <w:sz w:val="22"/>
-          <w:szCs w:val="22"/>
-        </w:rPr>
-        <w:t xml:space="preserve">Sunday </w:t>
-      </w:r>
-      <w:r>
-        <w:rPr>
-          <w:rFonts w:ascii="Arial" w:hAnsi="Arial" w:cs="Arial"/>
-          <w:sz w:val="22"/>
-          <w:szCs w:val="22"/>
-        </w:rPr>
-        <w:t>or earlier, you would receive the full 95%. If you submitted it on</w:t>
-      </w:r>
-      <w:r>
-        <w:rPr>
-          <w:rFonts w:ascii="Arial" w:hAnsi="Arial" w:cs="Arial"/>
-          <w:sz w:val="22"/>
-          <w:szCs w:val="22"/>
-        </w:rPr>
-        <w:t xml:space="preserve"> Monday</w:t>
-      </w:r>
-      <w:r>
-        <w:rPr>
-          <w:rFonts w:ascii="Arial" w:hAnsi="Arial" w:cs="Arial"/>
-          <w:sz w:val="22"/>
-          <w:szCs w:val="22"/>
-        </w:rPr>
-        <w:t xml:space="preserve">, you would receive </w:t>
-      </w:r>
-      <w:r>
-        <w:rPr>
-          <w:rFonts w:ascii="Arial" w:hAnsi="Arial" w:cs="Arial"/>
-          <w:sz w:val="22"/>
-          <w:szCs w:val="22"/>
-        </w:rPr>
-        <w:t>8</w:t>
-      </w:r>
-      <w:r>
-        <w:rPr>
-          <w:rFonts w:ascii="Arial" w:hAnsi="Arial" w:cs="Arial"/>
-          <w:sz w:val="22"/>
-          <w:szCs w:val="22"/>
-        </w:rPr>
-        <w:t xml:space="preserve">5%. A Wednesday submission would receive a </w:t>
-      </w:r>
-      <w:r>
-        <w:rPr>
-          <w:rFonts w:ascii="Arial" w:hAnsi="Arial" w:cs="Arial"/>
-          <w:sz w:val="22"/>
-          <w:szCs w:val="22"/>
-        </w:rPr>
-        <w:t>7</w:t>
-      </w:r>
-      <w:r>
-        <w:rPr>
-          <w:rFonts w:ascii="Arial" w:hAnsi="Arial" w:cs="Arial"/>
-          <w:sz w:val="22"/>
-          <w:szCs w:val="22"/>
-        </w:rPr>
-        <w:t>5%, and so on.</w:t>
-      </w:r>
-      <w:r>
-        <w:rPr>
-          <w:rFonts w:ascii="Arial" w:hAnsi="Arial" w:cs="Arial"/>
-          <w:sz w:val="22"/>
-          <w:szCs w:val="22"/>
-        </w:rPr>
-        <w:t xml:space="preserve"> </w:t>
-      </w:r>
-      <w:r>
-        <w:rPr>
-          <w:rFonts w:ascii="Arial" w:hAnsi="Arial" w:cs="Arial"/>
-          <w:sz w:val="22"/>
-          <w:szCs w:val="22"/>
-        </w:rPr>
-        <w:t xml:space="preserve">We offer up to two </w:t>
-      </w:r>
-      <w:proofErr w:type="gramStart"/>
-      <w:r>
-        <w:rPr>
-          <w:rFonts w:ascii="Arial" w:hAnsi="Arial" w:cs="Arial"/>
-          <w:sz w:val="22"/>
-          <w:szCs w:val="22"/>
-        </w:rPr>
-        <w:t>24 hour</w:t>
-      </w:r>
-      <w:proofErr w:type="gramEnd"/>
-      <w:r>
-        <w:rPr>
-          <w:rFonts w:ascii="Arial" w:hAnsi="Arial" w:cs="Arial"/>
-          <w:sz w:val="22"/>
-          <w:szCs w:val="22"/>
-        </w:rPr>
-        <w:t xml:space="preserve"> </w:t>
-      </w:r>
-      <w:r>
-        <w:rPr>
-          <w:rFonts w:ascii="Arial" w:hAnsi="Arial" w:cs="Arial"/>
-          <w:sz w:val="22"/>
-          <w:szCs w:val="22"/>
-        </w:rPr>
-        <w:t xml:space="preserve">grace periods for homework submission and </w:t>
-      </w:r>
-      <w:r>
-        <w:rPr>
-          <w:rFonts w:ascii="Arial" w:hAnsi="Arial" w:cs="Arial"/>
-          <w:sz w:val="22"/>
-          <w:szCs w:val="22"/>
-        </w:rPr>
-        <w:t xml:space="preserve">four </w:t>
-      </w:r>
-      <w:proofErr w:type="gramStart"/>
-      <w:r>
-        <w:rPr>
-          <w:rFonts w:ascii="Arial" w:hAnsi="Arial" w:cs="Arial"/>
-          <w:sz w:val="22"/>
-          <w:szCs w:val="22"/>
-        </w:rPr>
-        <w:t>24 hour</w:t>
-      </w:r>
-      <w:proofErr w:type="gramEnd"/>
-      <w:r>
-        <w:rPr>
-          <w:rFonts w:ascii="Arial" w:hAnsi="Arial" w:cs="Arial"/>
-          <w:sz w:val="22"/>
-          <w:szCs w:val="22"/>
-        </w:rPr>
-        <w:t xml:space="preserve"> </w:t>
-      </w:r>
-      <w:r>
-        <w:rPr>
-          <w:rFonts w:ascii="Arial" w:hAnsi="Arial" w:cs="Arial"/>
-          <w:sz w:val="22"/>
-          <w:szCs w:val="22"/>
-        </w:rPr>
-        <w:t>grace periods for think tanks and self-assessments (combined).</w:t>
-      </w:r>
-      <w:r>
-        <w:rPr>
-          <w:rFonts w:ascii="Arial" w:hAnsi="Arial" w:cs="Arial"/>
-          <w:sz w:val="22"/>
-          <w:szCs w:val="22"/>
-        </w:rPr>
-        <w:t xml:space="preserve"> </w:t>
-      </w:r>
-      <w:r>
-        <w:rPr>
-          <w:rFonts w:ascii="Arial" w:hAnsi="Arial" w:cs="Arial"/>
-          <w:sz w:val="22"/>
-          <w:szCs w:val="22"/>
-        </w:rPr>
-        <w:t xml:space="preserve">For assignments for which you use the grace period, the late penalties will begin starting 24 hours after the </w:t>
-      </w:r>
-      <w:r>
-        <w:rPr>
-          <w:rFonts w:ascii="Arial" w:hAnsi="Arial" w:cs="Arial"/>
-          <w:sz w:val="22"/>
-          <w:szCs w:val="22"/>
-        </w:rPr>
-        <w:t>due date</w:t>
-      </w:r>
-      <w:r>
-        <w:rPr>
-          <w:rFonts w:ascii="Arial" w:hAnsi="Arial" w:cs="Arial"/>
-          <w:sz w:val="22"/>
-          <w:szCs w:val="22"/>
-        </w:rPr>
-        <w:t>. You would not be penalized for any submission within the first 24 hours</w:t>
-      </w:r>
-      <w:r>
-        <w:rPr>
-          <w:rFonts w:ascii="Arial" w:hAnsi="Arial" w:cs="Arial"/>
-          <w:sz w:val="22"/>
-          <w:szCs w:val="22"/>
-        </w:rPr>
-        <w:t xml:space="preserve">, between 24 – 48 hours </w:t>
-      </w:r>
-      <w:r>
-        <w:rPr>
-          <w:rFonts w:ascii="Arial" w:hAnsi="Arial" w:cs="Arial"/>
-          <w:sz w:val="22"/>
-          <w:szCs w:val="22"/>
-        </w:rPr>
-        <w:t xml:space="preserve">late </w:t>
-      </w:r>
-      <w:r>
-        <w:rPr>
-          <w:rFonts w:ascii="Arial" w:hAnsi="Arial" w:cs="Arial"/>
-          <w:sz w:val="22"/>
-          <w:szCs w:val="22"/>
-        </w:rPr>
-        <w:t xml:space="preserve">would be penalized 10%, 48 – 72 </w:t>
-      </w:r>
-      <w:r>
-        <w:rPr>
-          <w:rFonts w:ascii="Arial" w:hAnsi="Arial" w:cs="Arial"/>
-          <w:sz w:val="22"/>
-          <w:szCs w:val="22"/>
-        </w:rPr>
-        <w:t xml:space="preserve">late </w:t>
-      </w:r>
-      <w:r>
-        <w:rPr>
-          <w:rFonts w:ascii="Arial" w:hAnsi="Arial" w:cs="Arial"/>
-          <w:sz w:val="22"/>
-          <w:szCs w:val="22"/>
-        </w:rPr>
-        <w:t>would be penalized 20% etc.</w:t>
-      </w:r>
-      <w:r>
-        <w:rPr>
-          <w:rFonts w:ascii="Arial" w:hAnsi="Arial" w:cs="Arial"/>
-          <w:sz w:val="22"/>
-          <w:szCs w:val="22"/>
-        </w:rPr>
-        <w:t xml:space="preserve"> </w:t>
-      </w:r>
-      <w:r>
-        <w:rPr>
-          <w:rFonts w:ascii="Arial" w:hAnsi="Arial" w:cs="Arial"/>
-          <w:sz w:val="22"/>
-          <w:szCs w:val="22"/>
-        </w:rPr>
-        <w:t xml:space="preserve">It is your responsibility to </w:t>
-      </w:r>
-      <w:r>
-        <w:rPr>
-          <w:rFonts w:ascii="Arial" w:hAnsi="Arial" w:cs="Arial"/>
-          <w:sz w:val="22"/>
-          <w:szCs w:val="22"/>
-        </w:rPr>
-        <w:t>track many grace periods you have used.</w:t>
-      </w:r>
-    </w:p>
-    <w:p>
-      <w:pPr>
-        <w:rPr>
-          <w:rFonts w:ascii="Arial" w:hAnsi="Arial" w:cs="Arial"/>
-          <w:sz w:val="22"/>
-          <w:szCs w:val="22"/>
-        </w:rPr>
-      </w:pPr>
-    </w:p>
-    <w:p>
-      <w:pPr>
-        <w:rPr>
-          <w:rFonts w:ascii="Arial" w:hAnsi="Arial" w:cs="Arial"/>
-          <w:sz w:val="22"/>
-          <w:szCs w:val="22"/>
-        </w:rPr>
-      </w:pPr>
-      <w:r>
+        </w:rPr>
+        <w:t>Group Project Expectations</w:t>
+      </w:r>
+    </w:p>
+    <w:p>
+      <w:pPr>
         <w:rPr>
           <w:rFonts w:ascii="Arial" w:hAnsi="Arial" w:cs="Arial"/>
           <w:b/>
@@ -4519,71 +4091,746 @@
           <w:sz w:val="22"/>
           <w:szCs w:val="22"/>
         </w:rPr>
-        <w:t xml:space="preserve">Late work will receive </w:t>
-      </w:r>
-      <w:r>
-        <w:rPr>
+      </w:pPr>
+    </w:p>
+    <w:p>
+      <w:pPr>
+        <w:rPr>
+          <w:rFonts w:ascii="Arial" w:hAnsi="Arial" w:cs="Arial"/>
+          <w:sz w:val="22"/>
+          <w:szCs w:val="22"/>
+        </w:rPr>
+      </w:pPr>
+      <w:r>
+        <w:rPr>
+          <w:rFonts w:ascii="Arial" w:hAnsi="Arial" w:cs="Arial"/>
+          <w:sz w:val="22"/>
+          <w:szCs w:val="22"/>
+        </w:rPr>
+        <w:t xml:space="preserve">It is required that each group member will: </w:t>
+      </w:r>
+    </w:p>
+    <w:p>
+      <w:pPr>
+        <w:pStyle w:val="ListParagraph"/>
+        <w:numPr>
+          <w:ilvl w:val="0"/>
+          <w:numId w:val="30"/>
+        </w:numPr>
+        <w:pBdr>
+          <w:top w:val="none" w:sz="0" w:space="0" w:color="auto"/>
+          <w:left w:val="none" w:sz="0" w:space="0" w:color="auto"/>
+          <w:bottom w:val="none" w:sz="0" w:space="0" w:color="auto"/>
+          <w:right w:val="none" w:sz="0" w:space="0" w:color="auto"/>
+          <w:between w:val="none" w:sz="0" w:space="0" w:color="auto"/>
+          <w:bar w:val="none" w:sz="0" w:color="auto"/>
+        </w:pBdr>
+        <w:spacing w:after="160" w:line="278" w:lineRule="auto"/>
+        <w:contextualSpacing/>
+      </w:pPr>
+      <w:r>
+        <w:t>Communicate with their groupmates in a timely and reasonable manner as agreed upon by the group.</w:t>
+      </w:r>
+    </w:p>
+    <w:p>
+      <w:pPr>
+        <w:pStyle w:val="ListParagraph"/>
+        <w:numPr>
+          <w:ilvl w:val="0"/>
+          <w:numId w:val="30"/>
+        </w:numPr>
+        <w:pBdr>
+          <w:top w:val="none" w:sz="0" w:space="0" w:color="auto"/>
+          <w:left w:val="none" w:sz="0" w:space="0" w:color="auto"/>
+          <w:bottom w:val="none" w:sz="0" w:space="0" w:color="auto"/>
+          <w:right w:val="none" w:sz="0" w:space="0" w:color="auto"/>
+          <w:between w:val="none" w:sz="0" w:space="0" w:color="auto"/>
+          <w:bar w:val="none" w:sz="0" w:color="auto"/>
+        </w:pBdr>
+        <w:spacing w:after="160" w:line="278" w:lineRule="auto"/>
+        <w:contextualSpacing/>
+      </w:pPr>
+      <w:r>
+        <w:t xml:space="preserve">Make their best effort </w:t>
+      </w:r>
+      <w:r>
+        <w:t>towards each assignment</w:t>
+      </w:r>
+      <w:r>
+        <w:t>.</w:t>
+      </w:r>
+    </w:p>
+    <w:p>
+      <w:pPr>
+        <w:rPr>
+          <w:rFonts w:ascii="Arial" w:hAnsi="Arial" w:cs="Arial"/>
+          <w:sz w:val="22"/>
+          <w:szCs w:val="22"/>
+        </w:rPr>
+      </w:pPr>
+      <w:r>
+        <w:rPr>
+          <w:rFonts w:ascii="Arial" w:hAnsi="Arial" w:cs="Arial"/>
+          <w:sz w:val="22"/>
+          <w:szCs w:val="22"/>
+        </w:rPr>
+        <w:t xml:space="preserve">It is expected and accepted that groupmates will have different levels of comfort with the material. “Best effort” means that you push yourself to grow, to explore, and to produce work that you are proud of. Your best effort may involve asking </w:t>
+      </w:r>
+      <w:r>
+        <w:rPr>
+          <w:rFonts w:ascii="Arial" w:hAnsi="Arial" w:cs="Arial"/>
+          <w:sz w:val="22"/>
+          <w:szCs w:val="22"/>
+        </w:rPr>
+        <w:t xml:space="preserve">your groupmates or instructors </w:t>
+      </w:r>
+      <w:r>
+        <w:rPr>
+          <w:rFonts w:ascii="Arial" w:hAnsi="Arial" w:cs="Arial"/>
+          <w:sz w:val="22"/>
+          <w:szCs w:val="22"/>
+        </w:rPr>
+        <w:t>for help</w:t>
+      </w:r>
+      <w:r>
+        <w:rPr>
+          <w:rFonts w:ascii="Arial" w:hAnsi="Arial" w:cs="Arial"/>
+          <w:sz w:val="22"/>
+          <w:szCs w:val="22"/>
+        </w:rPr>
+        <w:t xml:space="preserve">, </w:t>
+      </w:r>
+      <w:r>
+        <w:rPr>
+          <w:rFonts w:ascii="Arial" w:hAnsi="Arial" w:cs="Arial"/>
+          <w:sz w:val="22"/>
+          <w:szCs w:val="22"/>
+        </w:rPr>
+        <w:t xml:space="preserve">or providing </w:t>
+      </w:r>
+      <w:r>
+        <w:rPr>
+          <w:rFonts w:ascii="Arial" w:hAnsi="Arial" w:cs="Arial"/>
+          <w:sz w:val="22"/>
+          <w:szCs w:val="22"/>
+        </w:rPr>
+        <w:t>help to your groupmates</w:t>
+      </w:r>
+      <w:r>
+        <w:rPr>
+          <w:rFonts w:ascii="Arial" w:hAnsi="Arial" w:cs="Arial"/>
+          <w:sz w:val="22"/>
+          <w:szCs w:val="22"/>
+        </w:rPr>
+        <w:t xml:space="preserve">, depending on your background and comfort with the material. </w:t>
+      </w:r>
+      <w:r>
+        <w:rPr>
+          <w:rFonts w:ascii="Arial" w:hAnsi="Arial" w:cs="Arial"/>
+          <w:sz w:val="22"/>
+          <w:szCs w:val="22"/>
+        </w:rPr>
+        <w:t>As above,</w:t>
+      </w:r>
+      <w:r>
+        <w:rPr>
+          <w:rFonts w:ascii="Arial" w:hAnsi="Arial" w:cs="Arial"/>
+          <w:sz w:val="22"/>
+          <w:szCs w:val="22"/>
+        </w:rPr>
+        <w:t xml:space="preserve"> we should treat others how we would want to be treated.</w:t>
+      </w:r>
+    </w:p>
+    <w:p>
+      <w:pPr>
+        <w:rPr>
+          <w:rFonts w:ascii="Arial" w:hAnsi="Arial" w:cs="Arial"/>
+          <w:sz w:val="22"/>
+          <w:szCs w:val="22"/>
+        </w:rPr>
+      </w:pPr>
+    </w:p>
+    <w:p>
+      <w:pPr>
+        <w:rPr>
+          <w:rFonts w:ascii="Arial" w:hAnsi="Arial" w:cs="Arial"/>
+          <w:sz w:val="22"/>
+          <w:szCs w:val="22"/>
+        </w:rPr>
+      </w:pPr>
+      <w:r>
+        <w:rPr>
+          <w:rFonts w:ascii="Arial" w:hAnsi="Arial" w:cs="Arial"/>
+          <w:sz w:val="22"/>
+          <w:szCs w:val="22"/>
+        </w:rPr>
+        <w:t xml:space="preserve">Alongside each group assignment, each individual student will be asked to submit an accountability </w:t>
+      </w:r>
+      <w:r>
+        <w:rPr>
+          <w:rFonts w:ascii="Arial" w:hAnsi="Arial" w:cs="Arial"/>
+          <w:sz w:val="22"/>
+          <w:szCs w:val="22"/>
+        </w:rPr>
+        <w:t>review</w:t>
+      </w:r>
+      <w:r>
+        <w:rPr>
+          <w:rFonts w:ascii="Arial" w:hAnsi="Arial" w:cs="Arial"/>
+          <w:sz w:val="22"/>
+          <w:szCs w:val="22"/>
+        </w:rPr>
+        <w:t xml:space="preserve">. This accountability </w:t>
+      </w:r>
+      <w:r>
+        <w:rPr>
+          <w:rFonts w:ascii="Arial" w:hAnsi="Arial" w:cs="Arial"/>
+          <w:sz w:val="22"/>
+          <w:szCs w:val="22"/>
+        </w:rPr>
+        <w:t xml:space="preserve">review </w:t>
+      </w:r>
+      <w:r>
+        <w:rPr>
+          <w:rFonts w:ascii="Arial" w:hAnsi="Arial" w:cs="Arial"/>
+          <w:sz w:val="22"/>
+          <w:szCs w:val="22"/>
+        </w:rPr>
+        <w:t>will ask for a short description of what the individual student contributed, and then a statement rating the contributions of their groupmates as one of three categories:</w:t>
+      </w:r>
+    </w:p>
+    <w:p>
+      <w:pPr>
+        <w:pStyle w:val="ListParagraph"/>
+        <w:numPr>
+          <w:ilvl w:val="0"/>
+          <w:numId w:val="30"/>
+        </w:numPr>
+        <w:pBdr>
+          <w:top w:val="none" w:sz="0" w:space="0" w:color="auto"/>
+          <w:left w:val="none" w:sz="0" w:space="0" w:color="auto"/>
+          <w:bottom w:val="none" w:sz="0" w:space="0" w:color="auto"/>
+          <w:right w:val="none" w:sz="0" w:space="0" w:color="auto"/>
+          <w:between w:val="none" w:sz="0" w:space="0" w:color="auto"/>
+          <w:bar w:val="none" w:sz="0" w:color="auto"/>
+        </w:pBdr>
+        <w:spacing w:after="160" w:line="278" w:lineRule="auto"/>
+        <w:contextualSpacing/>
+      </w:pPr>
+      <w:r>
+        <w:t>Satisfactory: Groupmate communicated in a timely manner and made their best effort to contribute to the assignment.</w:t>
+      </w:r>
+    </w:p>
+    <w:p>
+      <w:pPr>
+        <w:pStyle w:val="ListParagraph"/>
+        <w:numPr>
+          <w:ilvl w:val="0"/>
+          <w:numId w:val="30"/>
+        </w:numPr>
+        <w:pBdr>
+          <w:top w:val="none" w:sz="0" w:space="0" w:color="auto"/>
+          <w:left w:val="none" w:sz="0" w:space="0" w:color="auto"/>
+          <w:bottom w:val="none" w:sz="0" w:space="0" w:color="auto"/>
+          <w:right w:val="none" w:sz="0" w:space="0" w:color="auto"/>
+          <w:between w:val="none" w:sz="0" w:space="0" w:color="auto"/>
+          <w:bar w:val="none" w:sz="0" w:color="auto"/>
+        </w:pBdr>
+        <w:spacing w:after="160" w:line="278" w:lineRule="auto"/>
+        <w:contextualSpacing/>
+      </w:pPr>
+      <w:r>
+        <w:t>Unsatisfactory: Groupmate’s lack of effort concretely held the group back from progress. Examples include late/minimal communication or putting in bare minimum effort towards their work.</w:t>
+      </w:r>
+    </w:p>
+    <w:p>
+      <w:pPr>
+        <w:pStyle w:val="ListParagraph"/>
+        <w:numPr>
+          <w:ilvl w:val="0"/>
+          <w:numId w:val="30"/>
+        </w:numPr>
+        <w:pBdr>
+          <w:top w:val="none" w:sz="0" w:space="0" w:color="auto"/>
+          <w:left w:val="none" w:sz="0" w:space="0" w:color="auto"/>
+          <w:bottom w:val="none" w:sz="0" w:space="0" w:color="auto"/>
+          <w:right w:val="none" w:sz="0" w:space="0" w:color="auto"/>
+          <w:between w:val="none" w:sz="0" w:space="0" w:color="auto"/>
+          <w:bar w:val="none" w:sz="0" w:color="auto"/>
+        </w:pBdr>
+        <w:spacing w:after="160" w:line="278" w:lineRule="auto"/>
+        <w:contextualSpacing/>
+      </w:pPr>
+      <w:r>
+        <w:t>Non-Contributor: Groupmate did not communicate</w:t>
+      </w:r>
+      <w:r>
+        <w:t xml:space="preserve"> at all</w:t>
+      </w:r>
+      <w:r>
+        <w:t xml:space="preserve"> or did not contribute anything.</w:t>
+      </w:r>
+    </w:p>
+    <w:p>
+      <w:pPr>
+        <w:rPr>
+          <w:rStyle w:val="PageNumber"/>
           <w:rFonts w:ascii="Arial" w:hAnsi="Arial" w:cs="Arial"/>
           <w:b/>
           <w:bCs/>
           <w:sz w:val="22"/>
           <w:szCs w:val="22"/>
         </w:rPr>
-        <w:t>zero</w:t>
-      </w:r>
-      <w:r>
-        <w:rPr>
-          <w:rFonts w:ascii="Arial" w:hAnsi="Arial" w:cs="Arial"/>
+      </w:pPr>
+      <w:r>
+        <w:rPr>
+          <w:rFonts w:ascii="Arial" w:hAnsi="Arial" w:cs="Arial"/>
+          <w:sz w:val="22"/>
+          <w:szCs w:val="22"/>
+        </w:rPr>
+        <w:lastRenderedPageBreak/>
+        <w:t>If a student receives two or more ratings below satisfactory, they face a potential 25</w:t>
+      </w:r>
+      <w:r>
+        <w:rPr>
+          <w:rFonts w:ascii="Arial" w:hAnsi="Arial" w:cs="Arial"/>
+          <w:sz w:val="22"/>
+          <w:szCs w:val="22"/>
+        </w:rPr>
+        <w:t xml:space="preserve"> percentage point</w:t>
+      </w:r>
+      <w:r>
+        <w:rPr>
+          <w:rFonts w:ascii="Arial" w:hAnsi="Arial" w:cs="Arial"/>
+          <w:sz w:val="22"/>
+          <w:szCs w:val="22"/>
+        </w:rPr>
+        <w:t xml:space="preserve"> penalty at the discretion of the instructor for that assignment. If a student receives two or more non-contributor ratings, </w:t>
+      </w:r>
+      <w:r>
+        <w:rPr>
+          <w:rFonts w:ascii="Arial" w:hAnsi="Arial" w:cs="Arial"/>
+          <w:sz w:val="22"/>
+          <w:szCs w:val="22"/>
+        </w:rPr>
+        <w:t>they may face greater penalties including no credit</w:t>
+      </w:r>
+      <w:r>
+        <w:rPr>
+          <w:rFonts w:ascii="Arial" w:hAnsi="Arial" w:cs="Arial"/>
+          <w:sz w:val="22"/>
+          <w:szCs w:val="22"/>
+        </w:rPr>
+        <w:t xml:space="preserve"> for that assignment at the discretion of the instructor. </w:t>
+      </w:r>
+      <w:r>
+        <w:rPr>
+          <w:rFonts w:ascii="Arial" w:hAnsi="Arial" w:cs="Arial"/>
+          <w:sz w:val="22"/>
+          <w:szCs w:val="22"/>
+        </w:rPr>
+        <w:t>The instructor also reserves the right to adjust or not adjust other members’ grades to account for the unsatisfactory contributions of a groupmate.</w:t>
+      </w:r>
+    </w:p>
+    <w:p>
+      <w:pPr>
+        <w:pStyle w:val="NoSpacing"/>
+        <w:rPr>
+          <w:rStyle w:val="PageNumber"/>
+          <w:rFonts w:cs="Arial"/>
+          <w:color w:val="262626" w:themeColor="text1" w:themeTint="D9"/>
+        </w:rPr>
+      </w:pPr>
+    </w:p>
+    <w:p>
+      <w:pPr>
+        <w:pStyle w:val="NoSpacing"/>
+        <w:rPr>
+          <w:rStyle w:val="PageNumber"/>
+          <w:rFonts w:cs="Arial"/>
           <w:b/>
           <w:bCs/>
-          <w:sz w:val="22"/>
-          <w:szCs w:val="22"/>
-        </w:rPr>
-        <w:t xml:space="preserve"> credit for: all group project </w:t>
-      </w:r>
-      <w:r>
-        <w:rPr>
-          <w:rFonts w:ascii="Arial" w:hAnsi="Arial" w:cs="Arial"/>
+          <w:color w:val="262626" w:themeColor="text1" w:themeTint="D9"/>
+          <w:sz w:val="24"/>
+          <w:szCs w:val="24"/>
+        </w:rPr>
+      </w:pPr>
+      <w:r>
+        <w:rPr>
+          <w:rStyle w:val="PageNumber"/>
+          <w:rFonts w:cs="Arial"/>
           <w:b/>
           <w:bCs/>
-          <w:sz w:val="22"/>
-          <w:szCs w:val="22"/>
-        </w:rPr>
-        <w:t>milestones</w:t>
-      </w:r>
-      <w:r>
+          <w:color w:val="262626" w:themeColor="text1" w:themeTint="D9"/>
+          <w:sz w:val="24"/>
+          <w:szCs w:val="24"/>
+        </w:rPr>
+        <w:t>Helping Classmates</w:t>
+      </w:r>
+    </w:p>
+    <w:p>
+      <w:pPr>
+        <w:pStyle w:val="NoSpacing"/>
+        <w:rPr>
+          <w:rStyle w:val="PageNumber"/>
+          <w:rFonts w:cs="Arial"/>
+          <w:color w:val="262626" w:themeColor="text1" w:themeTint="D9"/>
+        </w:rPr>
+      </w:pPr>
+      <w:r>
+        <w:rPr>
+          <w:rStyle w:val="PageNumber"/>
+          <w:rFonts w:cs="Arial"/>
+          <w:color w:val="262626" w:themeColor="text1" w:themeTint="D9"/>
+        </w:rPr>
+        <w:t>Student-to-student help is a key supporter of learning and sense of belonging. We want to set up conditions in which this assistance facilitates growth, rather than bypasses it. Our intent is that your groupmates not only serve as collaborators on the group project, but as supportive peers to consult when struggling with individual homework.</w:t>
+      </w:r>
+    </w:p>
+    <w:p>
+      <w:pPr>
+        <w:pStyle w:val="NoSpacing"/>
+        <w:rPr>
+          <w:rStyle w:val="PageNumber"/>
+          <w:rFonts w:cs="Arial"/>
+          <w:color w:val="262626" w:themeColor="text1" w:themeTint="D9"/>
+        </w:rPr>
+      </w:pPr>
+    </w:p>
+    <w:p>
+      <w:pPr>
+        <w:pStyle w:val="NoSpacing"/>
+        <w:rPr>
+          <w:rStyle w:val="PageNumber"/>
+          <w:rFonts w:cs="Arial"/>
+          <w:color w:val="262626" w:themeColor="text1" w:themeTint="D9"/>
+        </w:rPr>
+      </w:pPr>
+      <w:r>
+        <w:rPr>
+          <w:rStyle w:val="PageNumber"/>
+          <w:rFonts w:cs="Arial"/>
+          <w:color w:val="262626" w:themeColor="text1" w:themeTint="D9"/>
+        </w:rPr>
+        <w:t xml:space="preserve">With that in mind, </w:t>
+      </w:r>
+      <w:r>
+        <w:rPr>
+          <w:rStyle w:val="PageNumber"/>
+          <w:rFonts w:cs="Arial"/>
+          <w:i/>
+          <w:iCs/>
+          <w:color w:val="262626" w:themeColor="text1" w:themeTint="D9"/>
+        </w:rPr>
+        <w:t>conversations</w:t>
+      </w:r>
+      <w:r>
+        <w:rPr>
+          <w:rStyle w:val="PageNumber"/>
+          <w:rFonts w:cs="Arial"/>
+          <w:color w:val="262626" w:themeColor="text1" w:themeTint="D9"/>
+        </w:rPr>
+        <w:t xml:space="preserve"> about concepts that may appear in pre-written problems or self-assessments are encouraged. Conversations specifically encourage students to grapple with descriptions and understanding of high-level concepts, which fosters reflection and growth. Conversational descriptions of functions, arguments, and general structure of code are natural parts of these discussions. A good rule of thumb to follow is to have conversations without either party looking at their code. This will encourage you to think about the overall structure, goals, and workflow of your code rather than tempting you to cheat. </w:t>
+      </w:r>
+    </w:p>
+    <w:p>
+      <w:pPr>
+        <w:pStyle w:val="NoSpacing"/>
+        <w:tabs>
+          <w:tab w:val="left" w:pos="7229"/>
+        </w:tabs>
+        <w:rPr>
+          <w:rStyle w:val="PageNumber"/>
+          <w:rFonts w:cs="Arial"/>
+          <w:color w:val="262626" w:themeColor="text1" w:themeTint="D9"/>
+        </w:rPr>
+      </w:pPr>
+      <w:r>
+        <w:rPr>
+          <w:rStyle w:val="PageNumber"/>
+          <w:rFonts w:cs="Arial"/>
+          <w:color w:val="262626" w:themeColor="text1" w:themeTint="D9"/>
+        </w:rPr>
+        <w:tab/>
+      </w:r>
+    </w:p>
+    <w:p>
+      <w:pPr>
+        <w:pStyle w:val="NoSpacing"/>
+        <w:rPr>
+          <w:rStyle w:val="PageNumber"/>
+          <w:rFonts w:cs="Arial"/>
+          <w:color w:val="262626" w:themeColor="text1" w:themeTint="D9"/>
+        </w:rPr>
+      </w:pPr>
+      <w:r>
+        <w:rPr>
+          <w:rStyle w:val="PageNumber"/>
+          <w:rFonts w:cs="Arial"/>
+          <w:color w:val="262626" w:themeColor="text1" w:themeTint="D9"/>
+        </w:rPr>
+        <w:t xml:space="preserve">However, </w:t>
+      </w:r>
+      <w:r>
+        <w:rPr>
+          <w:rStyle w:val="PageNumber"/>
+          <w:rFonts w:cs="Arial"/>
+          <w:i/>
+          <w:iCs/>
+          <w:color w:val="262626" w:themeColor="text1" w:themeTint="D9"/>
+        </w:rPr>
+        <w:t>providing or receiving ANY code for pre-written problems or answers for self-assessments are strictly forbidden.</w:t>
+      </w:r>
+      <w:r>
+        <w:rPr>
+          <w:rStyle w:val="PageNumber"/>
+          <w:rFonts w:cs="Arial"/>
+          <w:color w:val="262626" w:themeColor="text1" w:themeTint="D9"/>
+        </w:rPr>
+        <w:t xml:space="preserve"> In the same spirit as the generative AI policy further below in this syllabus, this ensures students develop strong foundations in the basic concepts, which is what pre-written problems and self-assessments are meant to test.</w:t>
+      </w:r>
+    </w:p>
+    <w:p>
+      <w:pPr>
+        <w:pStyle w:val="NoSpacing"/>
+        <w:rPr>
+          <w:rStyle w:val="PageNumber"/>
+          <w:rFonts w:cs="Arial"/>
+          <w:color w:val="262626" w:themeColor="text1" w:themeTint="D9"/>
+        </w:rPr>
+      </w:pPr>
+    </w:p>
+    <w:p>
+      <w:pPr>
+        <w:pStyle w:val="NoSpacing"/>
+        <w:rPr>
+          <w:rStyle w:val="PageNumber"/>
+          <w:rFonts w:cs="Arial"/>
+          <w:color w:val="262626" w:themeColor="text1" w:themeTint="D9"/>
+        </w:rPr>
+      </w:pPr>
+      <w:r>
+        <w:rPr>
+          <w:rStyle w:val="PageNumber"/>
+          <w:rFonts w:cs="Arial"/>
+          <w:color w:val="262626" w:themeColor="text1" w:themeTint="D9"/>
+        </w:rPr>
+        <w:t>If a classmate makes a request to see your code for a pre-written problem or for self-assessment answers, please deny that request and cite this section of the syllabus. Providing either of those to a classmate constitutes academic misconduct.</w:t>
+      </w:r>
+    </w:p>
+    <w:p>
+      <w:pPr>
+        <w:pStyle w:val="NoSpacing"/>
+        <w:rPr>
+          <w:rStyle w:val="PageNumber"/>
+          <w:rFonts w:cs="Arial"/>
+          <w:color w:val="262626" w:themeColor="text1" w:themeTint="D9"/>
+        </w:rPr>
+      </w:pPr>
+    </w:p>
+    <w:p>
+      <w:pPr>
+        <w:pStyle w:val="NoSpacing"/>
+        <w:rPr>
+          <w:rStyle w:val="PageNumber"/>
+          <w:rFonts w:cs="Arial"/>
+          <w:color w:val="262626" w:themeColor="text1" w:themeTint="D9"/>
+        </w:rPr>
+      </w:pPr>
+      <w:r>
+        <w:rPr>
+          <w:rStyle w:val="PageNumber"/>
+          <w:rFonts w:cs="Arial"/>
+          <w:color w:val="262626" w:themeColor="text1" w:themeTint="D9"/>
+        </w:rPr>
+        <w:t xml:space="preserve">You must come up with your own visualization on portfolio problems. However, reviewing, adapting, and learning from (but not copying) each other’s code is allowed on portfolio visualizations. This mimics the practical, real-world visualization process where thoughtful adaptation, refinement, and re-application of existing visualizations and code is </w:t>
+      </w:r>
+      <w:proofErr w:type="gramStart"/>
+      <w:r>
+        <w:rPr>
+          <w:rStyle w:val="PageNumber"/>
+          <w:rFonts w:cs="Arial"/>
+          <w:color w:val="262626" w:themeColor="text1" w:themeTint="D9"/>
+        </w:rPr>
+        <w:t>encouraged;</w:t>
+      </w:r>
+      <w:proofErr w:type="gramEnd"/>
+      <w:r>
+        <w:rPr>
+          <w:rStyle w:val="PageNumber"/>
+          <w:rFonts w:cs="Arial"/>
+          <w:color w:val="262626" w:themeColor="text1" w:themeTint="D9"/>
+        </w:rPr>
+        <w:t xml:space="preserve"> with permission and proper citation, of course.</w:t>
+      </w:r>
+    </w:p>
+    <w:p/>
+    <w:p>
+      <w:pPr>
         <w:rPr>
           <w:rFonts w:ascii="Arial" w:hAnsi="Arial" w:cs="Arial"/>
           <w:b/>
           <w:bCs/>
-          <w:sz w:val="22"/>
-          <w:szCs w:val="22"/>
-        </w:rPr>
-        <w:t xml:space="preserve"> and the peer review</w:t>
-      </w:r>
+        </w:rPr>
+      </w:pPr>
       <w:r>
         <w:rPr>
           <w:rFonts w:ascii="Arial" w:hAnsi="Arial" w:cs="Arial"/>
           <w:b/>
           <w:bCs/>
-          <w:sz w:val="22"/>
-          <w:szCs w:val="22"/>
-        </w:rPr>
-        <w:t xml:space="preserve">. </w:t>
-      </w:r>
-      <w:r>
-        <w:rPr>
-          <w:rFonts w:ascii="Arial" w:hAnsi="Arial" w:cs="Arial"/>
-          <w:sz w:val="22"/>
-          <w:szCs w:val="22"/>
-        </w:rPr>
-        <w:t>We</w:t>
-      </w:r>
-      <w:r>
+        </w:rPr>
+        <w:t>Late Work Policy</w:t>
+      </w:r>
+    </w:p>
+    <w:p>
+      <w:pPr>
         <w:rPr>
           <w:rFonts w:ascii="Arial" w:hAnsi="Arial" w:cs="Arial"/>
           <w:b/>
           <w:bCs/>
+        </w:rPr>
+      </w:pPr>
+    </w:p>
+    <w:p>
+      <w:pPr>
+        <w:rPr>
+          <w:rFonts w:ascii="Arial" w:hAnsi="Arial" w:cs="Arial"/>
+          <w:sz w:val="22"/>
+          <w:szCs w:val="22"/>
+        </w:rPr>
+      </w:pPr>
+      <w:r>
+        <w:rPr>
+          <w:rFonts w:ascii="Arial" w:hAnsi="Arial" w:cs="Arial"/>
+          <w:sz w:val="22"/>
+          <w:szCs w:val="22"/>
+        </w:rPr>
+        <w:t>My goal is for you to achieve the course learning objectives</w:t>
+      </w:r>
+      <w:r>
+        <w:rPr>
+          <w:rFonts w:ascii="Arial" w:hAnsi="Arial" w:cs="Arial"/>
+          <w:sz w:val="22"/>
+          <w:szCs w:val="22"/>
+        </w:rPr>
+        <w:t>.</w:t>
+      </w:r>
+      <w:r>
+        <w:rPr>
+          <w:rFonts w:ascii="Arial" w:hAnsi="Arial" w:cs="Arial"/>
+          <w:sz w:val="22"/>
+          <w:szCs w:val="22"/>
+        </w:rPr>
+        <w:t xml:space="preserve"> Falling behind can</w:t>
+      </w:r>
+      <w:r>
+        <w:rPr>
+          <w:rFonts w:ascii="Arial" w:hAnsi="Arial" w:cs="Arial"/>
+          <w:sz w:val="22"/>
+          <w:szCs w:val="22"/>
+        </w:rPr>
+        <w:t xml:space="preserve"> hinder</w:t>
+      </w:r>
+      <w:r>
+        <w:rPr>
+          <w:rFonts w:ascii="Arial" w:hAnsi="Arial" w:cs="Arial"/>
+          <w:sz w:val="22"/>
+          <w:szCs w:val="22"/>
+        </w:rPr>
+        <w:t xml:space="preserve"> your ability to achieve the learning objectives.</w:t>
+      </w:r>
+      <w:r>
+        <w:rPr>
+          <w:rFonts w:ascii="Arial" w:hAnsi="Arial" w:cs="Arial"/>
+          <w:sz w:val="22"/>
+          <w:szCs w:val="22"/>
+        </w:rPr>
+        <w:t xml:space="preserve"> The late work policy is present to encourage you to stay on pace.</w:t>
+      </w:r>
+    </w:p>
+    <w:p>
+      <w:pPr>
+        <w:rPr>
+          <w:rFonts w:ascii="Arial" w:hAnsi="Arial" w:cs="Arial"/>
+          <w:sz w:val="22"/>
+          <w:szCs w:val="22"/>
+        </w:rPr>
+      </w:pPr>
+    </w:p>
+    <w:p>
+      <w:pPr>
+        <w:rPr>
+          <w:rFonts w:ascii="Arial" w:hAnsi="Arial" w:cs="Arial"/>
+          <w:sz w:val="22"/>
+          <w:szCs w:val="22"/>
+        </w:rPr>
+      </w:pPr>
+      <w:r>
+        <w:rPr>
+          <w:rFonts w:ascii="Arial" w:hAnsi="Arial" w:cs="Arial"/>
+          <w:sz w:val="22"/>
+          <w:szCs w:val="22"/>
+        </w:rPr>
+        <w:t>Late submissions to homework</w:t>
+      </w:r>
+      <w:r>
+        <w:rPr>
+          <w:rFonts w:ascii="Arial" w:hAnsi="Arial" w:cs="Arial"/>
+          <w:sz w:val="22"/>
+          <w:szCs w:val="22"/>
+        </w:rPr>
+        <w:t>, think tanks, and self-assessments will be penalized</w:t>
+      </w:r>
+      <w:r>
+        <w:rPr>
+          <w:rFonts w:ascii="Arial" w:hAnsi="Arial" w:cs="Arial"/>
+          <w:sz w:val="22"/>
+          <w:szCs w:val="22"/>
+        </w:rPr>
+        <w:t xml:space="preserve"> by </w:t>
+      </w:r>
+      <w:r>
+        <w:rPr>
+          <w:rFonts w:ascii="Arial" w:hAnsi="Arial" w:cs="Arial"/>
+          <w:sz w:val="22"/>
+          <w:szCs w:val="22"/>
+        </w:rPr>
+        <w:t>1</w:t>
+      </w:r>
+      <w:r>
+        <w:rPr>
+          <w:rFonts w:ascii="Arial" w:hAnsi="Arial" w:cs="Arial"/>
+          <w:sz w:val="22"/>
+          <w:szCs w:val="22"/>
+        </w:rPr>
+        <w:t xml:space="preserve">0% per day. </w:t>
+      </w:r>
+      <w:r>
+        <w:rPr>
+          <w:rFonts w:ascii="Arial" w:hAnsi="Arial" w:cs="Arial"/>
+          <w:sz w:val="22"/>
+          <w:szCs w:val="22"/>
+        </w:rPr>
+        <w:t xml:space="preserve">For example, say we score your work as 95% on an individual homework assignment with an </w:t>
+      </w:r>
+      <w:r>
+        <w:rPr>
+          <w:rFonts w:ascii="Arial" w:hAnsi="Arial" w:cs="Arial"/>
+          <w:sz w:val="22"/>
+          <w:szCs w:val="22"/>
+        </w:rPr>
+        <w:t>11:59pm Sunday</w:t>
+      </w:r>
+      <w:r>
+        <w:rPr>
+          <w:rFonts w:ascii="Arial" w:hAnsi="Arial" w:cs="Arial"/>
+          <w:sz w:val="22"/>
+          <w:szCs w:val="22"/>
+        </w:rPr>
+        <w:t xml:space="preserve"> deadline.</w:t>
+      </w:r>
+      <w:r>
+        <w:rPr>
+          <w:rFonts w:ascii="Arial" w:hAnsi="Arial" w:cs="Arial"/>
           <w:sz w:val="22"/>
           <w:szCs w:val="22"/>
         </w:rPr>
@@ -4595,6 +4842,346 @@
           <w:sz w:val="22"/>
           <w:szCs w:val="22"/>
         </w:rPr>
+        <w:t xml:space="preserve">If you submitted that on </w:t>
+      </w:r>
+      <w:r>
+        <w:rPr>
+          <w:rFonts w:ascii="Arial" w:hAnsi="Arial" w:cs="Arial"/>
+          <w:sz w:val="22"/>
+          <w:szCs w:val="22"/>
+        </w:rPr>
+        <w:t xml:space="preserve">Sunday </w:t>
+      </w:r>
+      <w:r>
+        <w:rPr>
+          <w:rFonts w:ascii="Arial" w:hAnsi="Arial" w:cs="Arial"/>
+          <w:sz w:val="22"/>
+          <w:szCs w:val="22"/>
+        </w:rPr>
+        <w:t>or earlier, you would receive the full 95%. If you submitted it on</w:t>
+      </w:r>
+      <w:r>
+        <w:rPr>
+          <w:rFonts w:ascii="Arial" w:hAnsi="Arial" w:cs="Arial"/>
+          <w:sz w:val="22"/>
+          <w:szCs w:val="22"/>
+        </w:rPr>
+        <w:t xml:space="preserve"> Monday</w:t>
+      </w:r>
+      <w:r>
+        <w:rPr>
+          <w:rFonts w:ascii="Arial" w:hAnsi="Arial" w:cs="Arial"/>
+          <w:sz w:val="22"/>
+          <w:szCs w:val="22"/>
+        </w:rPr>
+        <w:t xml:space="preserve">, you would receive </w:t>
+      </w:r>
+      <w:r>
+        <w:rPr>
+          <w:rFonts w:ascii="Arial" w:hAnsi="Arial" w:cs="Arial"/>
+          <w:sz w:val="22"/>
+          <w:szCs w:val="22"/>
+        </w:rPr>
+        <w:t>8</w:t>
+      </w:r>
+      <w:r>
+        <w:rPr>
+          <w:rFonts w:ascii="Arial" w:hAnsi="Arial" w:cs="Arial"/>
+          <w:sz w:val="22"/>
+          <w:szCs w:val="22"/>
+        </w:rPr>
+        <w:t xml:space="preserve">5%. A Wednesday submission would receive a </w:t>
+      </w:r>
+      <w:r>
+        <w:rPr>
+          <w:rFonts w:ascii="Arial" w:hAnsi="Arial" w:cs="Arial"/>
+          <w:sz w:val="22"/>
+          <w:szCs w:val="22"/>
+        </w:rPr>
+        <w:t>7</w:t>
+      </w:r>
+      <w:r>
+        <w:rPr>
+          <w:rFonts w:ascii="Arial" w:hAnsi="Arial" w:cs="Arial"/>
+          <w:sz w:val="22"/>
+          <w:szCs w:val="22"/>
+        </w:rPr>
+        <w:t>5%, and so on.</w:t>
+      </w:r>
+      <w:r>
+        <w:rPr>
+          <w:rFonts w:ascii="Arial" w:hAnsi="Arial" w:cs="Arial"/>
+          <w:sz w:val="22"/>
+          <w:szCs w:val="22"/>
+        </w:rPr>
+        <w:t xml:space="preserve"> </w:t>
+      </w:r>
+      <w:r>
+        <w:rPr>
+          <w:rFonts w:ascii="Arial" w:hAnsi="Arial" w:cs="Arial"/>
+          <w:sz w:val="22"/>
+          <w:szCs w:val="22"/>
+        </w:rPr>
+        <w:t xml:space="preserve">We offer up to two </w:t>
+      </w:r>
+      <w:proofErr w:type="gramStart"/>
+      <w:r>
+        <w:rPr>
+          <w:rFonts w:ascii="Arial" w:hAnsi="Arial" w:cs="Arial"/>
+          <w:sz w:val="22"/>
+          <w:szCs w:val="22"/>
+        </w:rPr>
+        <w:t>24 hour</w:t>
+      </w:r>
+      <w:proofErr w:type="gramEnd"/>
+      <w:r>
+        <w:rPr>
+          <w:rFonts w:ascii="Arial" w:hAnsi="Arial" w:cs="Arial"/>
+          <w:sz w:val="22"/>
+          <w:szCs w:val="22"/>
+        </w:rPr>
+        <w:t xml:space="preserve"> </w:t>
+      </w:r>
+      <w:r>
+        <w:rPr>
+          <w:rFonts w:ascii="Arial" w:hAnsi="Arial" w:cs="Arial"/>
+          <w:sz w:val="22"/>
+          <w:szCs w:val="22"/>
+        </w:rPr>
+        <w:t xml:space="preserve">grace periods for homework submission and </w:t>
+      </w:r>
+      <w:r>
+        <w:rPr>
+          <w:rFonts w:ascii="Arial" w:hAnsi="Arial" w:cs="Arial"/>
+          <w:sz w:val="22"/>
+          <w:szCs w:val="22"/>
+        </w:rPr>
+        <w:t xml:space="preserve">four </w:t>
+      </w:r>
+      <w:proofErr w:type="gramStart"/>
+      <w:r>
+        <w:rPr>
+          <w:rFonts w:ascii="Arial" w:hAnsi="Arial" w:cs="Arial"/>
+          <w:sz w:val="22"/>
+          <w:szCs w:val="22"/>
+        </w:rPr>
+        <w:t>24 hour</w:t>
+      </w:r>
+      <w:proofErr w:type="gramEnd"/>
+      <w:r>
+        <w:rPr>
+          <w:rFonts w:ascii="Arial" w:hAnsi="Arial" w:cs="Arial"/>
+          <w:sz w:val="22"/>
+          <w:szCs w:val="22"/>
+        </w:rPr>
+        <w:t xml:space="preserve"> </w:t>
+      </w:r>
+      <w:r>
+        <w:rPr>
+          <w:rFonts w:ascii="Arial" w:hAnsi="Arial" w:cs="Arial"/>
+          <w:sz w:val="22"/>
+          <w:szCs w:val="22"/>
+        </w:rPr>
+        <w:t>grace periods for think tanks and self-assessments (combined).</w:t>
+      </w:r>
+      <w:r>
+        <w:rPr>
+          <w:rFonts w:ascii="Arial" w:hAnsi="Arial" w:cs="Arial"/>
+          <w:sz w:val="22"/>
+          <w:szCs w:val="22"/>
+        </w:rPr>
+        <w:t xml:space="preserve"> </w:t>
+      </w:r>
+      <w:r>
+        <w:rPr>
+          <w:rFonts w:ascii="Arial" w:hAnsi="Arial" w:cs="Arial"/>
+          <w:sz w:val="22"/>
+          <w:szCs w:val="22"/>
+        </w:rPr>
+        <w:t xml:space="preserve">For assignments for which you use the grace period, the late penalties will begin starting 24 hours after the </w:t>
+      </w:r>
+      <w:r>
+        <w:rPr>
+          <w:rFonts w:ascii="Arial" w:hAnsi="Arial" w:cs="Arial"/>
+          <w:sz w:val="22"/>
+          <w:szCs w:val="22"/>
+        </w:rPr>
+        <w:t>due date</w:t>
+      </w:r>
+      <w:r>
+        <w:rPr>
+          <w:rFonts w:ascii="Arial" w:hAnsi="Arial" w:cs="Arial"/>
+          <w:sz w:val="22"/>
+          <w:szCs w:val="22"/>
+        </w:rPr>
+        <w:t>. You would not be penalized for any submission within the first 24 hours</w:t>
+      </w:r>
+      <w:r>
+        <w:rPr>
+          <w:rFonts w:ascii="Arial" w:hAnsi="Arial" w:cs="Arial"/>
+          <w:sz w:val="22"/>
+          <w:szCs w:val="22"/>
+        </w:rPr>
+        <w:t xml:space="preserve">, between 24 – 48 hours </w:t>
+      </w:r>
+      <w:r>
+        <w:rPr>
+          <w:rFonts w:ascii="Arial" w:hAnsi="Arial" w:cs="Arial"/>
+          <w:sz w:val="22"/>
+          <w:szCs w:val="22"/>
+        </w:rPr>
+        <w:t xml:space="preserve">late </w:t>
+      </w:r>
+      <w:r>
+        <w:rPr>
+          <w:rFonts w:ascii="Arial" w:hAnsi="Arial" w:cs="Arial"/>
+          <w:sz w:val="22"/>
+          <w:szCs w:val="22"/>
+        </w:rPr>
+        <w:t xml:space="preserve">would be penalized 10%, 48 – 72 </w:t>
+      </w:r>
+      <w:r>
+        <w:rPr>
+          <w:rFonts w:ascii="Arial" w:hAnsi="Arial" w:cs="Arial"/>
+          <w:sz w:val="22"/>
+          <w:szCs w:val="22"/>
+        </w:rPr>
+        <w:t xml:space="preserve">late </w:t>
+      </w:r>
+      <w:r>
+        <w:rPr>
+          <w:rFonts w:ascii="Arial" w:hAnsi="Arial" w:cs="Arial"/>
+          <w:sz w:val="22"/>
+          <w:szCs w:val="22"/>
+        </w:rPr>
+        <w:t>would be penalized 20% etc.</w:t>
+      </w:r>
+      <w:r>
+        <w:rPr>
+          <w:rFonts w:ascii="Arial" w:hAnsi="Arial" w:cs="Arial"/>
+          <w:sz w:val="22"/>
+          <w:szCs w:val="22"/>
+        </w:rPr>
+        <w:t xml:space="preserve"> </w:t>
+      </w:r>
+      <w:r>
+        <w:rPr>
+          <w:rFonts w:ascii="Arial" w:hAnsi="Arial" w:cs="Arial"/>
+          <w:sz w:val="22"/>
+          <w:szCs w:val="22"/>
+        </w:rPr>
+        <w:t xml:space="preserve">It is your responsibility to </w:t>
+      </w:r>
+      <w:r>
+        <w:rPr>
+          <w:rFonts w:ascii="Arial" w:hAnsi="Arial" w:cs="Arial"/>
+          <w:sz w:val="22"/>
+          <w:szCs w:val="22"/>
+        </w:rPr>
+        <w:t>track many grace periods you have used.</w:t>
+      </w:r>
+    </w:p>
+    <w:p>
+      <w:pPr>
+        <w:rPr>
+          <w:rFonts w:ascii="Arial" w:hAnsi="Arial" w:cs="Arial"/>
+          <w:sz w:val="22"/>
+          <w:szCs w:val="22"/>
+        </w:rPr>
+      </w:pPr>
+    </w:p>
+    <w:p>
+      <w:pPr>
+        <w:rPr>
+          <w:rFonts w:ascii="Arial" w:hAnsi="Arial" w:cs="Arial"/>
+          <w:sz w:val="22"/>
+          <w:szCs w:val="22"/>
+        </w:rPr>
+      </w:pPr>
+      <w:r>
+        <w:rPr>
+          <w:rFonts w:ascii="Arial" w:hAnsi="Arial" w:cs="Arial"/>
+          <w:b/>
+          <w:bCs/>
+          <w:sz w:val="22"/>
+          <w:szCs w:val="22"/>
+        </w:rPr>
+        <w:t xml:space="preserve">Late work will receive </w:t>
+      </w:r>
+      <w:r>
+        <w:rPr>
+          <w:rFonts w:ascii="Arial" w:hAnsi="Arial" w:cs="Arial"/>
+          <w:b/>
+          <w:bCs/>
+          <w:sz w:val="22"/>
+          <w:szCs w:val="22"/>
+        </w:rPr>
+        <w:t>zero</w:t>
+      </w:r>
+      <w:r>
+        <w:rPr>
+          <w:rFonts w:ascii="Arial" w:hAnsi="Arial" w:cs="Arial"/>
+          <w:b/>
+          <w:bCs/>
+          <w:sz w:val="22"/>
+          <w:szCs w:val="22"/>
+        </w:rPr>
+        <w:t xml:space="preserve"> credit for: all group project </w:t>
+      </w:r>
+      <w:r>
+        <w:rPr>
+          <w:rFonts w:ascii="Arial" w:hAnsi="Arial" w:cs="Arial"/>
+          <w:b/>
+          <w:bCs/>
+          <w:sz w:val="22"/>
+          <w:szCs w:val="22"/>
+        </w:rPr>
+        <w:t>milestones</w:t>
+      </w:r>
+      <w:r>
+        <w:rPr>
+          <w:rFonts w:ascii="Arial" w:hAnsi="Arial" w:cs="Arial"/>
+          <w:b/>
+          <w:bCs/>
+          <w:sz w:val="22"/>
+          <w:szCs w:val="22"/>
+        </w:rPr>
+        <w:t xml:space="preserve"> and the peer review</w:t>
+      </w:r>
+      <w:r>
+        <w:rPr>
+          <w:rFonts w:ascii="Arial" w:hAnsi="Arial" w:cs="Arial"/>
+          <w:b/>
+          <w:bCs/>
+          <w:sz w:val="22"/>
+          <w:szCs w:val="22"/>
+        </w:rPr>
+        <w:t xml:space="preserve">. </w:t>
+      </w:r>
+      <w:r>
+        <w:rPr>
+          <w:rFonts w:ascii="Arial" w:hAnsi="Arial" w:cs="Arial"/>
+          <w:sz w:val="22"/>
+          <w:szCs w:val="22"/>
+        </w:rPr>
+        <w:t>We</w:t>
+      </w:r>
+      <w:r>
+        <w:rPr>
+          <w:rFonts w:ascii="Arial" w:hAnsi="Arial" w:cs="Arial"/>
+          <w:b/>
+          <w:bCs/>
+          <w:sz w:val="22"/>
+          <w:szCs w:val="22"/>
+        </w:rPr>
+        <w:t xml:space="preserve"> </w:t>
+      </w:r>
+      <w:r>
+        <w:rPr>
+          <w:rFonts w:ascii="Arial" w:hAnsi="Arial" w:cs="Arial"/>
+          <w:sz w:val="22"/>
+          <w:szCs w:val="22"/>
+        </w:rPr>
         <w:t xml:space="preserve">implement this policy for two reasons; one, </w:t>
       </w:r>
       <w:r>
@@ -4699,16 +5286,7 @@
           <w:sz w:val="22"/>
           <w:szCs w:val="22"/>
         </w:rPr>
-        <w:t xml:space="preserve"> are relying on you, and that warrants a </w:t>
-      </w:r>
-      <w:r>
-        <w:rPr>
-          <w:rFonts w:ascii="Arial" w:hAnsi="Arial" w:cs="Arial"/>
-          <w:sz w:val="22"/>
-          <w:szCs w:val="22"/>
-        </w:rPr>
-        <w:lastRenderedPageBreak/>
-        <w:t xml:space="preserve">respect for deadlines that exceeds individual assignments where your submission only affects yourself. Please </w:t>
+        <w:t xml:space="preserve"> are relying on you, and that warrants a respect for deadlines that exceeds individual assignments where your submission only affects yourself. Please </w:t>
       </w:r>
       <w:r>
         <w:rPr>
@@ -5628,7 +6206,6 @@
           <w:sz w:val="22"/>
           <w:szCs w:val="22"/>
         </w:rPr>
-        <w:lastRenderedPageBreak/>
         <w:t>Course Evaluations</w:t>
       </w:r>
     </w:p>
@@ -5689,6 +6266,7 @@
           <w:sz w:val="22"/>
           <w:szCs w:val="22"/>
         </w:rPr>
+        <w:lastRenderedPageBreak/>
         <w:t xml:space="preserve">UW-Madison uses a digital course evaluation survey tool called </w:t>
       </w:r>
       <w:hyperlink r:id="rId24" w:history="1">
@@ -9878,6 +10456,119 @@
     <w:numStyleLink w:val="Style2import"/>
   </w:abstractNum>
   <w:abstractNum w:abstractNumId="17" w15:restartNumberingAfterBreak="0">
+    <w:nsid w:val="552364C0"/>
+    <w:multiLevelType w:val="hybridMultilevel"/>
+    <w:tmpl w:val="7DF8FA8E"/>
+    <w:lvl w:ilvl="0" w:tplc="D7489DF6">
+      <w:start w:val="60"/>
+      <w:numFmt w:val="bullet"/>
+      <w:lvlText w:val="-"/>
+      <w:lvlJc w:val="left"/>
+      <w:pPr>
+        <w:ind w:left="720" w:hanging="360"/>
+      </w:pPr>
+      <w:rPr>
+        <w:rFonts w:ascii="Aptos" w:eastAsiaTheme="minorHAnsi" w:hAnsi="Aptos" w:cstheme="minorBidi" w:hint="default"/>
+      </w:rPr>
+    </w:lvl>
+    <w:lvl w:ilvl="1" w:tplc="04090003" w:tentative="1">
+      <w:start w:val="1"/>
+      <w:numFmt w:val="bullet"/>
+      <w:lvlText w:val="o"/>
+      <w:lvlJc w:val="left"/>
+      <w:pPr>
+        <w:ind w:left="1440" w:hanging="360"/>
+      </w:pPr>
+      <w:rPr>
+        <w:rFonts w:ascii="Courier New" w:hAnsi="Courier New" w:cs="Courier New" w:hint="default"/>
+      </w:rPr>
+    </w:lvl>
+    <w:lvl w:ilvl="2" w:tplc="04090005" w:tentative="1">
+      <w:start w:val="1"/>
+      <w:numFmt w:val="bullet"/>
+      <w:lvlText w:val=""/>
+      <w:lvlJc w:val="left"/>
+      <w:pPr>
+        <w:ind w:left="2160" w:hanging="360"/>
+      </w:pPr>
+      <w:rPr>
+        <w:rFonts w:ascii="Wingdings" w:hAnsi="Wingdings" w:hint="default"/>
+      </w:rPr>
+    </w:lvl>
+    <w:lvl w:ilvl="3" w:tplc="04090001" w:tentative="1">
+      <w:start w:val="1"/>
+      <w:numFmt w:val="bullet"/>
+      <w:lvlText w:val=""/>
+      <w:lvlJc w:val="left"/>
+      <w:pPr>
+        <w:ind w:left="2880" w:hanging="360"/>
+      </w:pPr>
+      <w:rPr>
+        <w:rFonts w:ascii="Symbol" w:hAnsi="Symbol" w:hint="default"/>
+      </w:rPr>
+    </w:lvl>
+    <w:lvl w:ilvl="4" w:tplc="04090003" w:tentative="1">
+      <w:start w:val="1"/>
+      <w:numFmt w:val="bullet"/>
+      <w:lvlText w:val="o"/>
+      <w:lvlJc w:val="left"/>
+      <w:pPr>
+        <w:ind w:left="3600" w:hanging="360"/>
+      </w:pPr>
+      <w:rPr>
+        <w:rFonts w:ascii="Courier New" w:hAnsi="Courier New" w:cs="Courier New" w:hint="default"/>
+      </w:rPr>
+    </w:lvl>
+    <w:lvl w:ilvl="5" w:tplc="04090005" w:tentative="1">
+      <w:start w:val="1"/>
+      <w:numFmt w:val="bullet"/>
+      <w:lvlText w:val=""/>
+      <w:lvlJc w:val="left"/>
+      <w:pPr>
+        <w:ind w:left="4320" w:hanging="360"/>
+      </w:pPr>
+      <w:rPr>
+        <w:rFonts w:ascii="Wingdings" w:hAnsi="Wingdings" w:hint="default"/>
+      </w:rPr>
+    </w:lvl>
+    <w:lvl w:ilvl="6" w:tplc="04090001" w:tentative="1">
+      <w:start w:val="1"/>
+      <w:numFmt w:val="bullet"/>
+      <w:lvlText w:val=""/>
+      <w:lvlJc w:val="left"/>
+      <w:pPr>
+        <w:ind w:left="5040" w:hanging="360"/>
+      </w:pPr>
+      <w:rPr>
+        <w:rFonts w:ascii="Symbol" w:hAnsi="Symbol" w:hint="default"/>
+      </w:rPr>
+    </w:lvl>
+    <w:lvl w:ilvl="7" w:tplc="04090003" w:tentative="1">
+      <w:start w:val="1"/>
+      <w:numFmt w:val="bullet"/>
+      <w:lvlText w:val="o"/>
+      <w:lvlJc w:val="left"/>
+      <w:pPr>
+        <w:ind w:left="5760" w:hanging="360"/>
+      </w:pPr>
+      <w:rPr>
+        <w:rFonts w:ascii="Courier New" w:hAnsi="Courier New" w:cs="Courier New" w:hint="default"/>
+      </w:rPr>
+    </w:lvl>
+    <w:lvl w:ilvl="8" w:tplc="04090005" w:tentative="1">
+      <w:start w:val="1"/>
+      <w:numFmt w:val="bullet"/>
+      <w:lvlText w:val=""/>
+      <w:lvlJc w:val="left"/>
+      <w:pPr>
+        <w:ind w:left="6480" w:hanging="360"/>
+      </w:pPr>
+      <w:rPr>
+        <w:rFonts w:ascii="Wingdings" w:hAnsi="Wingdings" w:hint="default"/>
+      </w:rPr>
+    </w:lvl>
+  </w:abstractNum>
+  <w:abstractNum w:abstractNumId="18" w15:restartNumberingAfterBreak="0">
     <w:nsid w:val="5A6A4E8C"/>
     <w:multiLevelType w:val="hybridMultilevel"/>
     <w:tmpl w:val="1462676C"/>
@@ -10125,7 +10816,7 @@
       </w:rPr>
     </w:lvl>
   </w:abstractNum>
-  <w:abstractNum w:abstractNumId="18" w15:restartNumberingAfterBreak="0">
+  <w:abstractNum w:abstractNumId="19" w15:restartNumberingAfterBreak="0">
     <w:nsid w:val="656A6A2C"/>
     <w:multiLevelType w:val="hybridMultilevel"/>
     <w:tmpl w:val="B5CE223E"/>
@@ -10355,7 +11046,7 @@
       </w:rPr>
     </w:lvl>
   </w:abstractNum>
-  <w:abstractNum w:abstractNumId="19" w15:restartNumberingAfterBreak="0">
+  <w:abstractNum w:abstractNumId="20" w15:restartNumberingAfterBreak="0">
     <w:nsid w:val="69FD51CC"/>
     <w:multiLevelType w:val="hybridMultilevel"/>
     <w:tmpl w:val="FF80757A"/>
@@ -10467,13 +11158,13 @@
       </w:rPr>
     </w:lvl>
   </w:abstractNum>
-  <w:abstractNum w:abstractNumId="20" w15:restartNumberingAfterBreak="0">
+  <w:abstractNum w:abstractNumId="21" w15:restartNumberingAfterBreak="0">
     <w:nsid w:val="6A092662"/>
     <w:multiLevelType w:val="hybridMultilevel"/>
     <w:tmpl w:val="D76AA8C0"/>
     <w:numStyleLink w:val="Style1import"/>
   </w:abstractNum>
-  <w:abstractNum w:abstractNumId="21" w15:restartNumberingAfterBreak="0">
+  <w:abstractNum w:abstractNumId="22" w15:restartNumberingAfterBreak="0">
     <w:nsid w:val="6BB24970"/>
     <w:multiLevelType w:val="hybridMultilevel"/>
     <w:tmpl w:val="3990BACA"/>
@@ -10749,7 +11440,7 @@
       </w:rPr>
     </w:lvl>
   </w:abstractNum>
-  <w:abstractNum w:abstractNumId="22" w15:restartNumberingAfterBreak="0">
+  <w:abstractNum w:abstractNumId="23" w15:restartNumberingAfterBreak="0">
     <w:nsid w:val="6E5E4B3A"/>
     <w:multiLevelType w:val="hybridMultilevel"/>
     <w:tmpl w:val="6592F618"/>
@@ -10979,7 +11670,7 @@
       </w:rPr>
     </w:lvl>
   </w:abstractNum>
-  <w:abstractNum w:abstractNumId="23" w15:restartNumberingAfterBreak="0">
+  <w:abstractNum w:abstractNumId="24" w15:restartNumberingAfterBreak="0">
     <w:nsid w:val="76403918"/>
     <w:multiLevelType w:val="hybridMultilevel"/>
     <w:tmpl w:val="349A8322"/>
@@ -10989,10 +11680,10 @@
     <w:abstractNumId w:val="14"/>
   </w:num>
   <w:num w:numId="2" w16cid:durableId="1808007828">
-    <w:abstractNumId w:val="20"/>
+    <w:abstractNumId w:val="21"/>
   </w:num>
   <w:num w:numId="3" w16cid:durableId="1585339726">
-    <w:abstractNumId w:val="21"/>
+    <w:abstractNumId w:val="22"/>
   </w:num>
   <w:num w:numId="4" w16cid:durableId="712341776">
     <w:abstractNumId w:val="16"/>
@@ -11000,7 +11691,7 @@
   <w:num w:numId="5" w16cid:durableId="67580153">
     <w:abstractNumId w:val="16"/>
     <w:lvlOverride w:ilvl="0">
-      <w:lvl w:ilvl="0" w:tplc="D35E4320">
+      <w:lvl w:ilvl="0" w:tplc="3E5842CE">
         <w:start w:val="1"/>
         <w:numFmt w:val="bullet"/>
         <w:lvlText w:val="·"/>
@@ -11032,7 +11723,7 @@
       </w:lvl>
     </w:lvlOverride>
     <w:lvlOverride w:ilvl="1">
-      <w:lvl w:ilvl="1" w:tplc="B5AE82CE">
+      <w:lvl w:ilvl="1" w:tplc="29C84DFA">
         <w:start w:val="1"/>
         <w:numFmt w:val="bullet"/>
         <w:lvlText w:val="o"/>
@@ -11064,7 +11755,7 @@
       </w:lvl>
     </w:lvlOverride>
     <w:lvlOverride w:ilvl="2">
-      <w:lvl w:ilvl="2" w:tplc="893E7786">
+      <w:lvl w:ilvl="2" w:tplc="FEC67482">
         <w:start w:val="1"/>
         <w:numFmt w:val="bullet"/>
         <w:lvlText w:val="▪"/>
@@ -11096,7 +11787,7 @@
       </w:lvl>
     </w:lvlOverride>
     <w:lvlOverride w:ilvl="3">
-      <w:lvl w:ilvl="3" w:tplc="C9D8FB58">
+      <w:lvl w:ilvl="3" w:tplc="36F6F668">
         <w:start w:val="1"/>
         <w:numFmt w:val="bullet"/>
         <w:lvlText w:val="·"/>
@@ -11128,7 +11819,7 @@
       </w:lvl>
     </w:lvlOverride>
     <w:lvlOverride w:ilvl="4">
-      <w:lvl w:ilvl="4" w:tplc="1E8E8EEE">
+      <w:lvl w:ilvl="4" w:tplc="7A521E46">
         <w:start w:val="1"/>
         <w:numFmt w:val="bullet"/>
         <w:lvlText w:val="o"/>
@@ -11160,7 +11851,7 @@
       </w:lvl>
     </w:lvlOverride>
     <w:lvlOverride w:ilvl="5">
-      <w:lvl w:ilvl="5" w:tplc="A2A875A8">
+      <w:lvl w:ilvl="5" w:tplc="C37E6A96">
         <w:start w:val="1"/>
         <w:numFmt w:val="bullet"/>
         <w:lvlText w:val="▪"/>
@@ -11192,7 +11883,7 @@
       </w:lvl>
     </w:lvlOverride>
     <w:lvlOverride w:ilvl="6">
-      <w:lvl w:ilvl="6" w:tplc="2CEA74EE">
+      <w:lvl w:ilvl="6" w:tplc="8996D704">
         <w:start w:val="1"/>
         <w:numFmt w:val="bullet"/>
         <w:lvlText w:val="·"/>
@@ -11224,7 +11915,7 @@
       </w:lvl>
     </w:lvlOverride>
     <w:lvlOverride w:ilvl="7">
-      <w:lvl w:ilvl="7" w:tplc="50DEE8A8">
+      <w:lvl w:ilvl="7" w:tplc="77962754">
         <w:start w:val="1"/>
         <w:numFmt w:val="bullet"/>
         <w:lvlText w:val="o"/>
@@ -11256,7 +11947,7 @@
       </w:lvl>
     </w:lvlOverride>
     <w:lvlOverride w:ilvl="8">
-      <w:lvl w:ilvl="8" w:tplc="11182A44">
+      <w:lvl w:ilvl="8" w:tplc="2F5C444A">
         <w:start w:val="1"/>
         <w:numFmt w:val="bullet"/>
         <w:lvlText w:val="▪"/>
@@ -11291,7 +11982,7 @@
   <w:num w:numId="6" w16cid:durableId="100150215">
     <w:abstractNumId w:val="16"/>
     <w:lvlOverride w:ilvl="0">
-      <w:lvl w:ilvl="0" w:tplc="D35E4320">
+      <w:lvl w:ilvl="0" w:tplc="3E5842CE">
         <w:start w:val="1"/>
         <w:numFmt w:val="bullet"/>
         <w:lvlText w:val="·"/>
@@ -11323,7 +12014,7 @@
       </w:lvl>
     </w:lvlOverride>
     <w:lvlOverride w:ilvl="1">
-      <w:lvl w:ilvl="1" w:tplc="B5AE82CE">
+      <w:lvl w:ilvl="1" w:tplc="29C84DFA">
         <w:start w:val="1"/>
         <w:numFmt w:val="bullet"/>
         <w:lvlText w:val="o"/>
@@ -11355,7 +12046,7 @@
       </w:lvl>
     </w:lvlOverride>
     <w:lvlOverride w:ilvl="2">
-      <w:lvl w:ilvl="2" w:tplc="893E7786">
+      <w:lvl w:ilvl="2" w:tplc="FEC67482">
         <w:start w:val="1"/>
         <w:numFmt w:val="bullet"/>
         <w:lvlText w:val="▪"/>
@@ -11387,7 +12078,7 @@
       </w:lvl>
     </w:lvlOverride>
     <w:lvlOverride w:ilvl="3">
-      <w:lvl w:ilvl="3" w:tplc="C9D8FB58">
+      <w:lvl w:ilvl="3" w:tplc="36F6F668">
         <w:start w:val="1"/>
         <w:numFmt w:val="bullet"/>
         <w:lvlText w:val="·"/>
@@ -11419,7 +12110,7 @@
       </w:lvl>
     </w:lvlOverride>
     <w:lvlOverride w:ilvl="4">
-      <w:lvl w:ilvl="4" w:tplc="1E8E8EEE">
+      <w:lvl w:ilvl="4" w:tplc="7A521E46">
         <w:start w:val="1"/>
         <w:numFmt w:val="bullet"/>
         <w:lvlText w:val="o"/>
@@ -11451,7 +12142,7 @@
       </w:lvl>
     </w:lvlOverride>
     <w:lvlOverride w:ilvl="5">
-      <w:lvl w:ilvl="5" w:tplc="A2A875A8">
+      <w:lvl w:ilvl="5" w:tplc="C37E6A96">
         <w:start w:val="1"/>
         <w:numFmt w:val="bullet"/>
         <w:lvlText w:val="▪"/>
@@ -11483,7 +12174,7 @@
       </w:lvl>
     </w:lvlOverride>
     <w:lvlOverride w:ilvl="6">
-      <w:lvl w:ilvl="6" w:tplc="2CEA74EE">
+      <w:lvl w:ilvl="6" w:tplc="8996D704">
         <w:start w:val="1"/>
         <w:numFmt w:val="bullet"/>
         <w:lvlText w:val="·"/>
@@ -11515,7 +12206,7 @@
       </w:lvl>
     </w:lvlOverride>
     <w:lvlOverride w:ilvl="7">
-      <w:lvl w:ilvl="7" w:tplc="50DEE8A8">
+      <w:lvl w:ilvl="7" w:tplc="77962754">
         <w:start w:val="1"/>
         <w:numFmt w:val="bullet"/>
         <w:lvlText w:val="o"/>
@@ -11547,7 +12238,7 @@
       </w:lvl>
     </w:lvlOverride>
     <w:lvlOverride w:ilvl="8">
-      <w:lvl w:ilvl="8" w:tplc="11182A44">
+      <w:lvl w:ilvl="8" w:tplc="2F5C444A">
         <w:start w:val="1"/>
         <w:numFmt w:val="bullet"/>
         <w:lvlText w:val="▪"/>
@@ -11589,16 +12280,16 @@
     <w:abstractNumId w:val="0"/>
   </w:num>
   <w:num w:numId="10" w16cid:durableId="711227034">
-    <w:abstractNumId w:val="23"/>
+    <w:abstractNumId w:val="24"/>
   </w:num>
   <w:num w:numId="11" w16cid:durableId="943685338">
     <w:abstractNumId w:val="1"/>
   </w:num>
   <w:num w:numId="12" w16cid:durableId="1837961362">
-    <w:abstractNumId w:val="22"/>
+    <w:abstractNumId w:val="23"/>
   </w:num>
   <w:num w:numId="13" w16cid:durableId="161505775">
-    <w:abstractNumId w:val="17"/>
+    <w:abstractNumId w:val="18"/>
   </w:num>
   <w:num w:numId="14" w16cid:durableId="895896730">
     <w:abstractNumId w:val="15"/>
@@ -11607,7 +12298,7 @@
     <w:abstractNumId w:val="6"/>
   </w:num>
   <w:num w:numId="16" w16cid:durableId="433748962">
-    <w:abstractNumId w:val="18"/>
+    <w:abstractNumId w:val="19"/>
   </w:num>
   <w:num w:numId="17" w16cid:durableId="897979294">
     <w:abstractNumId w:val="9"/>
@@ -12451,7 +13142,10 @@
     </w:lvlOverride>
   </w:num>
   <w:num w:numId="29" w16cid:durableId="1591086560">
-    <w:abstractNumId w:val="19"/>
+    <w:abstractNumId w:val="20"/>
+  </w:num>
+  <w:num w:numId="30" w16cid:durableId="2033341604">
+    <w:abstractNumId w:val="17"/>
   </w:num>
 </w:numbering>
 </file>
@@ -12957,6 +13651,8 @@
   </w:style>
   <w:style w:type="paragraph" w:styleId="ListParagraph">
     <w:name w:val="List Paragraph"/>
+    <w:uiPriority w:val="34"/>
+    <w:qFormat/>
     <w:pPr>
       <w:spacing w:line="276" w:lineRule="auto"/>
       <w:ind w:left="720"/>

</xml_diff>